<commit_message>
First understanding of the task
</commit_message>
<xml_diff>
--- a/SQL project - Description.docx
+++ b/SQL project - Description.docx
@@ -9,6 +9,99 @@
       </w:pPr>
       <w:r>
         <w:t>SQL project</w:t>
+      </w:r>
+    </w:p>
+    <w:p/>
+    <w:p>
+      <w:pPr>
+        <w:rPr>
+          <w:lang w:val="cs-CZ"/>
+        </w:rPr>
+      </w:pPr>
+      <w:r>
+        <w:rPr>
+          <w:lang w:val="cs-CZ"/>
+        </w:rPr>
+        <w:t xml:space="preserve">Po přečtení zadání jsem pochopil, že je potřeba vytvořit pomocnou tabulku tří proměnných, ze kterých bude vytvořena velká tabulka, kde se budou nacházet vysvětlované proměnné. </w:t>
+      </w:r>
+    </w:p>
+    <w:p>
+      <w:pPr>
+        <w:rPr>
+          <w:lang w:val="cs-CZ"/>
+        </w:rPr>
+      </w:pPr>
+      <w:r>
+        <w:rPr>
+          <w:lang w:val="cs-CZ"/>
+        </w:rPr>
+        <w:t xml:space="preserve">Tři proměnné jsou: </w:t>
+      </w:r>
+    </w:p>
+    <w:p>
+      <w:pPr>
+        <w:pStyle w:val="Odstavecseseznamem"/>
+        <w:numPr>
+          <w:ilvl w:val="0"/>
+          <w:numId w:val="1"/>
+        </w:numPr>
+        <w:rPr>
+          <w:lang w:val="cs-CZ"/>
+        </w:rPr>
+      </w:pPr>
+      <w:r>
+        <w:rPr>
+          <w:lang w:val="cs-CZ"/>
+        </w:rPr>
+        <w:t>denní nárůsty nakažených v jedno</w:t>
+      </w:r>
+      <w:r>
+        <w:rPr>
+          <w:lang w:val="cs-CZ"/>
+        </w:rPr>
+        <w:t>tl</w:t>
+      </w:r>
+      <w:r>
+        <w:rPr>
+          <w:lang w:val="cs-CZ"/>
+        </w:rPr>
+        <w:t>ivých zemích</w:t>
+      </w:r>
+    </w:p>
+    <w:p>
+      <w:pPr>
+        <w:pStyle w:val="Odstavecseseznamem"/>
+        <w:numPr>
+          <w:ilvl w:val="0"/>
+          <w:numId w:val="1"/>
+        </w:numPr>
+        <w:rPr>
+          <w:lang w:val="cs-CZ"/>
+        </w:rPr>
+      </w:pPr>
+      <w:r>
+        <w:rPr>
+          <w:lang w:val="cs-CZ"/>
+        </w:rPr>
+        <w:t>počet provedených testů</w:t>
+      </w:r>
+    </w:p>
+    <w:p>
+      <w:pPr>
+        <w:pStyle w:val="Odstavecseseznamem"/>
+        <w:numPr>
+          <w:ilvl w:val="0"/>
+          <w:numId w:val="1"/>
+        </w:numPr>
+        <w:rPr>
+          <w:lang w:val="cs-CZ"/>
+        </w:rPr>
+      </w:pPr>
+      <w:r>
+        <w:rPr>
+          <w:lang w:val="cs-CZ"/>
+        </w:rPr>
+        <w:t>počet obyvatel daného státu</w:t>
       </w:r>
     </w:p>
     <w:p/>
@@ -20,6 +113,127 @@
     </w:sectPr>
   </w:body>
 </w:document>
+</file>
+
+<file path=word/numbering.xml><?xml version="1.0" encoding="utf-8"?>
+<w:numbering xmlns:wpc="http://schemas.microsoft.com/office/word/2010/wordprocessingCanvas" xmlns:cx="http://schemas.microsoft.com/office/drawing/2014/chartex" xmlns:cx1="http://schemas.microsoft.com/office/drawing/2015/9/8/chartex" xmlns:cx2="http://schemas.microsoft.com/office/drawing/2015/10/21/chartex" xmlns:cx3="http://schemas.microsoft.com/office/drawing/2016/5/9/chartex" xmlns:cx4="http://schemas.microsoft.com/office/drawing/2016/5/10/chartex" xmlns:cx5="http://schemas.microsoft.com/office/drawing/2016/5/11/chartex" xmlns:cx6="http://schemas.microsoft.com/office/drawing/2016/5/12/chartex" xmlns:cx7="http://schemas.microsoft.com/office/drawing/2016/5/13/chartex" xmlns:cx8="http://schemas.microsoft.com/office/drawing/2016/5/14/chartex" xmlns:mc="http://schemas.openxmlformats.org/markup-compatibility/2006" xmlns:aink="http://schemas.microsoft.com/office/drawing/2016/ink" xmlns:am3d="http://schemas.microsoft.com/office/drawing/2017/model3d" xmlns:o="urn:schemas-microsoft-com:office:office" xmlns:r="http://schemas.openxmlformats.org/officeDocument/2006/relationships" xmlns:m="http://schemas.openxmlformats.org/officeDocument/2006/math" xmlns:v="urn:schemas-microsoft-com:vml" xmlns:wp14="http://schemas.microsoft.com/office/word/2010/wordprocessingDrawing" xmlns:wp="http://schemas.openxmlformats.org/drawingml/2006/wordprocessingDrawing" xmlns:w10="urn:schemas-microsoft-com:office:word" xmlns:w="http://schemas.openxmlformats.org/wordprocessingml/2006/main" xmlns:w14="http://schemas.microsoft.com/office/word/2010/wordml" xmlns:w15="http://schemas.microsoft.com/office/word/2012/wordml" xmlns:w16cex="http://schemas.microsoft.com/office/word/2018/wordml/cex" xmlns:w16cid="http://schemas.microsoft.com/office/word/2016/wordml/cid" xmlns:w16="http://schemas.microsoft.com/office/word/2018/wordml" xmlns:w16se="http://schemas.microsoft.com/office/word/2015/wordml/symex" xmlns:wpg="http://schemas.microsoft.com/office/word/2010/wordprocessingGroup" xmlns:wpi="http://schemas.microsoft.com/office/word/2010/wordprocessingInk" xmlns:wne="http://schemas.microsoft.com/office/word/2006/wordml" xmlns:wps="http://schemas.microsoft.com/office/word/2010/wordprocessingShape" mc:Ignorable="w14 w15 w16se w16cid w16 w16cex wp14">
+  <w:abstractNum w:abstractNumId="0" w15:restartNumberingAfterBreak="0">
+    <w:nsid w:val="3CF54193"/>
+    <w:multiLevelType w:val="hybridMultilevel"/>
+    <w:tmpl w:val="C4EE95FE"/>
+    <w:lvl w:ilvl="0" w:tplc="04050001">
+      <w:start w:val="1"/>
+      <w:numFmt w:val="bullet"/>
+      <w:lvlText w:val=""/>
+      <w:lvlJc w:val="left"/>
+      <w:pPr>
+        <w:ind w:left="720" w:hanging="360"/>
+      </w:pPr>
+      <w:rPr>
+        <w:rFonts w:ascii="Symbol" w:hAnsi="Symbol" w:hint="default"/>
+      </w:rPr>
+    </w:lvl>
+    <w:lvl w:ilvl="1" w:tplc="04050003" w:tentative="1">
+      <w:start w:val="1"/>
+      <w:numFmt w:val="bullet"/>
+      <w:lvlText w:val="o"/>
+      <w:lvlJc w:val="left"/>
+      <w:pPr>
+        <w:ind w:left="1440" w:hanging="360"/>
+      </w:pPr>
+      <w:rPr>
+        <w:rFonts w:ascii="Courier New" w:hAnsi="Courier New" w:cs="Courier New" w:hint="default"/>
+      </w:rPr>
+    </w:lvl>
+    <w:lvl w:ilvl="2" w:tplc="04050005" w:tentative="1">
+      <w:start w:val="1"/>
+      <w:numFmt w:val="bullet"/>
+      <w:lvlText w:val=""/>
+      <w:lvlJc w:val="left"/>
+      <w:pPr>
+        <w:ind w:left="2160" w:hanging="360"/>
+      </w:pPr>
+      <w:rPr>
+        <w:rFonts w:ascii="Wingdings" w:hAnsi="Wingdings" w:hint="default"/>
+      </w:rPr>
+    </w:lvl>
+    <w:lvl w:ilvl="3" w:tplc="04050001" w:tentative="1">
+      <w:start w:val="1"/>
+      <w:numFmt w:val="bullet"/>
+      <w:lvlText w:val=""/>
+      <w:lvlJc w:val="left"/>
+      <w:pPr>
+        <w:ind w:left="2880" w:hanging="360"/>
+      </w:pPr>
+      <w:rPr>
+        <w:rFonts w:ascii="Symbol" w:hAnsi="Symbol" w:hint="default"/>
+      </w:rPr>
+    </w:lvl>
+    <w:lvl w:ilvl="4" w:tplc="04050003" w:tentative="1">
+      <w:start w:val="1"/>
+      <w:numFmt w:val="bullet"/>
+      <w:lvlText w:val="o"/>
+      <w:lvlJc w:val="left"/>
+      <w:pPr>
+        <w:ind w:left="3600" w:hanging="360"/>
+      </w:pPr>
+      <w:rPr>
+        <w:rFonts w:ascii="Courier New" w:hAnsi="Courier New" w:cs="Courier New" w:hint="default"/>
+      </w:rPr>
+    </w:lvl>
+    <w:lvl w:ilvl="5" w:tplc="04050005" w:tentative="1">
+      <w:start w:val="1"/>
+      <w:numFmt w:val="bullet"/>
+      <w:lvlText w:val=""/>
+      <w:lvlJc w:val="left"/>
+      <w:pPr>
+        <w:ind w:left="4320" w:hanging="360"/>
+      </w:pPr>
+      <w:rPr>
+        <w:rFonts w:ascii="Wingdings" w:hAnsi="Wingdings" w:hint="default"/>
+      </w:rPr>
+    </w:lvl>
+    <w:lvl w:ilvl="6" w:tplc="04050001" w:tentative="1">
+      <w:start w:val="1"/>
+      <w:numFmt w:val="bullet"/>
+      <w:lvlText w:val=""/>
+      <w:lvlJc w:val="left"/>
+      <w:pPr>
+        <w:ind w:left="5040" w:hanging="360"/>
+      </w:pPr>
+      <w:rPr>
+        <w:rFonts w:ascii="Symbol" w:hAnsi="Symbol" w:hint="default"/>
+      </w:rPr>
+    </w:lvl>
+    <w:lvl w:ilvl="7" w:tplc="04050003" w:tentative="1">
+      <w:start w:val="1"/>
+      <w:numFmt w:val="bullet"/>
+      <w:lvlText w:val="o"/>
+      <w:lvlJc w:val="left"/>
+      <w:pPr>
+        <w:ind w:left="5760" w:hanging="360"/>
+      </w:pPr>
+      <w:rPr>
+        <w:rFonts w:ascii="Courier New" w:hAnsi="Courier New" w:cs="Courier New" w:hint="default"/>
+      </w:rPr>
+    </w:lvl>
+    <w:lvl w:ilvl="8" w:tplc="04050005" w:tentative="1">
+      <w:start w:val="1"/>
+      <w:numFmt w:val="bullet"/>
+      <w:lvlText w:val=""/>
+      <w:lvlJc w:val="left"/>
+      <w:pPr>
+        <w:ind w:left="6480" w:hanging="360"/>
+      </w:pPr>
+      <w:rPr>
+        <w:rFonts w:ascii="Wingdings" w:hAnsi="Wingdings" w:hint="default"/>
+      </w:rPr>
+    </w:lvl>
+  </w:abstractNum>
+  <w:num w:numId="1">
+    <w:abstractNumId w:val="0"/>
+  </w:num>
+</w:numbering>
 </file>
 
 <file path=word/styles.xml><?xml version="1.0" encoding="utf-8"?>
@@ -487,6 +701,36 @@
       <w:lang w:val="en-GB"/>
     </w:rPr>
   </w:style>
+  <w:style w:type="table" w:styleId="Mkatabulky">
+    <w:name w:val="Table Grid"/>
+    <w:basedOn w:val="Normlntabulka"/>
+    <w:uiPriority w:val="39"/>
+    <w:rsid w:val="00B54B8F"/>
+    <w:pPr>
+      <w:spacing w:after="0" w:line="240" w:lineRule="auto"/>
+    </w:pPr>
+    <w:tblPr>
+      <w:tblBorders>
+        <w:top w:val="single" w:sz="4" w:space="0" w:color="auto"/>
+        <w:left w:val="single" w:sz="4" w:space="0" w:color="auto"/>
+        <w:bottom w:val="single" w:sz="4" w:space="0" w:color="auto"/>
+        <w:right w:val="single" w:sz="4" w:space="0" w:color="auto"/>
+        <w:insideH w:val="single" w:sz="4" w:space="0" w:color="auto"/>
+        <w:insideV w:val="single" w:sz="4" w:space="0" w:color="auto"/>
+      </w:tblBorders>
+    </w:tblPr>
+  </w:style>
+  <w:style w:type="paragraph" w:styleId="Odstavecseseznamem">
+    <w:name w:val="List Paragraph"/>
+    <w:basedOn w:val="Normln"/>
+    <w:uiPriority w:val="34"/>
+    <w:qFormat/>
+    <w:rsid w:val="00B54B8F"/>
+    <w:pPr>
+      <w:ind w:left="720"/>
+      <w:contextualSpacing/>
+    </w:pPr>
+  </w:style>
 </w:styles>
 </file>
 

</xml_diff>

<commit_message>
Drop and Recreate column HDP_na_obyvatele
</commit_message>
<xml_diff>
--- a/SQL project - Description.docx
+++ b/SQL project - Description.docx
@@ -887,6 +887,28 @@
           <w:lang w:val="cs-CZ"/>
         </w:rPr>
         <w:t xml:space="preserve"> a s touto hodnotou dále pokračovat. </w:t>
+      </w:r>
+    </w:p>
+    <w:p>
+      <w:r>
+        <w:rPr>
+          <w:lang w:val="cs-CZ"/>
+        </w:rPr>
+        <w:t xml:space="preserve">Vytvořil jsem VIEW s HDP na obyvatele a následně spojit s mnou vytvořenou tabulkou. Následně jsem to </w:t>
+      </w:r>
+      <w:proofErr w:type="spellStart"/>
+      <w:r>
+        <w:rPr>
+          <w:lang w:val="cs-CZ"/>
+        </w:rPr>
+        <w:t>DROPnul</w:t>
+      </w:r>
+      <w:proofErr w:type="spellEnd"/>
+      <w:r>
+        <w:rPr>
+          <w:lang w:val="cs-CZ"/>
+        </w:rPr>
+        <w:t xml:space="preserve">, napadl mě elegantnější příkaz bez využití VIEW, výsledek je stejný. </w:t>
       </w:r>
     </w:p>
     <w:p/>

</xml_diff>

<commit_message>
Create columns of all religions
</commit_message>
<xml_diff>
--- a/SQL project - Description.docx
+++ b/SQL project - Description.docx
@@ -1257,11 +1257,69 @@
       </w:r>
     </w:p>
     <w:p>
-      <w:r>
-        <w:rPr>
-          <w:lang w:val="cs-CZ"/>
-        </w:rPr>
-        <w:t xml:space="preserve">Připojuji sloupec meadian_age_2018 k mnou vytvořené tabulce, použil jsem LEFT JOIN a vnořený SELECT abych připojil správná data i na státy, které mají v tabulkách rozdílné označení. </w:t>
+      <w:pPr>
+        <w:rPr>
+          <w:lang w:val="cs-CZ"/>
+        </w:rPr>
+      </w:pPr>
+      <w:r>
+        <w:rPr>
+          <w:lang w:val="cs-CZ"/>
+        </w:rPr>
+        <w:t>Připojuji sloupec meadian_age_2018 k mnou vytvořené tabulce, použil jsem LEFT JOIN a vnořený SELECT abych připojil správná data i na státy, které mají v tabulkách rozdílné označení.</w:t>
+      </w:r>
+    </w:p>
+    <w:p>
+      <w:r>
+        <w:rPr>
+          <w:lang w:val="cs-CZ"/>
+        </w:rPr>
+        <w:t xml:space="preserve">Narazil jsem na úkol, kde </w:t>
+      </w:r>
+      <w:proofErr w:type="spellStart"/>
+      <w:r>
+        <w:rPr>
+          <w:lang w:val="cs-CZ"/>
+        </w:rPr>
+        <w:t>musim</w:t>
+      </w:r>
+      <w:proofErr w:type="spellEnd"/>
+      <w:r>
+        <w:rPr>
+          <w:lang w:val="cs-CZ"/>
+        </w:rPr>
+        <w:t xml:space="preserve"> napojit podíl jednotlivých náboženství na každou zemi. Ze zadání jsem pochopil, že budu muset vytvořit 8 sloupců, kde budou jednotlivé typy náboženství a do každého sloupce přiřadit podíl lidí, kteří dané náboženství vyznávají. </w:t>
+      </w:r>
+      <w:r>
+        <w:rPr>
+          <w:lang w:val="cs-CZ"/>
+        </w:rPr>
+        <w:t xml:space="preserve">Výsledkem tedy bude, že všechny země budou mít uvedený podíl vyznavačů všech náboženství. </w:t>
+      </w:r>
+    </w:p>
+    <w:p>
+      <w:r>
+        <w:t>Pro ka</w:t>
+      </w:r>
+      <w:proofErr w:type="spellStart"/>
+      <w:r>
+        <w:rPr>
+          <w:lang w:val="cs-CZ"/>
+        </w:rPr>
+        <w:t>ždé</w:t>
+      </w:r>
+      <w:proofErr w:type="spellEnd"/>
+      <w:r>
+        <w:rPr>
+          <w:lang w:val="cs-CZ"/>
+        </w:rPr>
+        <w:t xml:space="preserve"> náboženství jsme si vytvořil pomocnou tabulku, kde je podíl věřících daného náboženství v dané zemi. Následně jsem všech 8 tabulek připojil na mnou vytvořenou tabulku. Respektive jsem vždy vytvořil pomocnou tabulku a hned připojil, takhle jsem to udělal 8x. </w:t>
+      </w:r>
+      <w:r>
+        <w:rPr>
+          <w:lang w:val="cs-CZ"/>
+        </w:rPr>
+        <w:t xml:space="preserve"> </w:t>
       </w:r>
     </w:p>
     <w:p/>

</xml_diff>

<commit_message>
Final step of BETA version
</commit_message>
<xml_diff>
--- a/SQL project - Description.docx
+++ b/SQL project - Description.docx
@@ -1475,7 +1475,7 @@
     <w:p>
       <w:pPr>
         <w:rPr>
-          <w:lang w:val="cs-CZ"/>
+          <w:lang w:eastAsia="cs-CZ"/>
         </w:rPr>
       </w:pPr>
       <w:r>
@@ -1537,9 +1537,143 @@
           <w:lang w:val="cs-CZ"/>
         </w:rPr>
       </w:pPr>
+      <w:r>
+        <w:rPr>
+          <w:lang w:val="cs-CZ" w:eastAsia="cs-CZ"/>
+        </w:rPr>
+        <w:t>Napojení posledního sloupce max v</w:t>
+      </w:r>
+      <w:r>
+        <w:rPr>
+          <w:lang w:val="cs-CZ" w:eastAsia="cs-CZ"/>
+        </w:rPr>
+        <w:t xml:space="preserve">ítr v nárazech, jsem provedl pomocí agregační </w:t>
+      </w:r>
+      <w:proofErr w:type="spellStart"/>
+      <w:r>
+        <w:rPr>
+          <w:lang w:val="cs-CZ" w:eastAsia="cs-CZ"/>
+        </w:rPr>
+        <w:t>fce</w:t>
+      </w:r>
+      <w:proofErr w:type="spellEnd"/>
+      <w:r>
+        <w:rPr>
+          <w:lang w:val="cs-CZ" w:eastAsia="cs-CZ"/>
+        </w:rPr>
+        <w:t xml:space="preserve"> MAX na sloupec </w:t>
+      </w:r>
+      <w:proofErr w:type="spellStart"/>
+      <w:r>
+        <w:t>max_gust_km_h</w:t>
+      </w:r>
+      <w:proofErr w:type="spellEnd"/>
+      <w:r>
+        <w:t xml:space="preserve">, </w:t>
+      </w:r>
+      <w:r>
+        <w:rPr>
+          <w:lang w:val="cs-CZ"/>
+        </w:rPr>
+        <w:t xml:space="preserve">který jsem seskupil pomocí datumu a země. Sloupec jsem napojil na mou tabulku. </w:t>
+      </w:r>
+    </w:p>
+    <w:p>
+      <w:pPr>
+        <w:rPr>
+          <w:lang w:val="cs-CZ"/>
+        </w:rPr>
+      </w:pPr>
+      <w:r>
+        <w:rPr>
+          <w:lang w:val="cs-CZ"/>
+        </w:rPr>
+        <w:t xml:space="preserve">Tímto sloupcem jsem ukončil tabulku ve finální podobě, tuhle tabulku celou vytvořím znova a trochu přehledněji. Myslím, že jsem k výsledku použil zbytečně moc </w:t>
+      </w:r>
+      <w:proofErr w:type="spellStart"/>
+      <w:r>
+        <w:rPr>
+          <w:lang w:val="cs-CZ"/>
+        </w:rPr>
+        <w:t>mezitabulek</w:t>
+      </w:r>
+      <w:proofErr w:type="spellEnd"/>
+      <w:r>
+        <w:rPr>
+          <w:lang w:val="cs-CZ"/>
+        </w:rPr>
+        <w:t xml:space="preserve">, </w:t>
+      </w:r>
+      <w:proofErr w:type="spellStart"/>
+      <w:r>
+        <w:rPr>
+          <w:lang w:val="cs-CZ"/>
+        </w:rPr>
+        <w:t>views</w:t>
+      </w:r>
+      <w:proofErr w:type="spellEnd"/>
+      <w:r>
+        <w:rPr>
+          <w:lang w:val="cs-CZ"/>
+        </w:rPr>
+        <w:t xml:space="preserve"> a kód je často velmi nečitelný. Dále jsem objevil nesmysl v podílech náboženství na obyvatelstvu, například je v některé zemi více jak 100% vyznavačů </w:t>
+      </w:r>
+      <w:proofErr w:type="spellStart"/>
+      <w:r>
+        <w:rPr>
+          <w:lang w:val="cs-CZ"/>
+        </w:rPr>
+        <w:t>Islamu</w:t>
+      </w:r>
+      <w:proofErr w:type="spellEnd"/>
+      <w:r>
+        <w:rPr>
+          <w:lang w:val="cs-CZ"/>
+        </w:rPr>
+        <w:t xml:space="preserve">. Tohle beru jako beta verzi a SQL script, </w:t>
+      </w:r>
+      <w:proofErr w:type="spellStart"/>
+      <w:r>
+        <w:rPr>
+          <w:lang w:val="cs-CZ"/>
+        </w:rPr>
+        <w:t>word</w:t>
+      </w:r>
+      <w:proofErr w:type="spellEnd"/>
+      <w:r>
+        <w:rPr>
+          <w:lang w:val="cs-CZ"/>
+        </w:rPr>
+        <w:t xml:space="preserve"> dokument je popis mých myšlenkových procesů k dosažení výsledku, který je každopádně určitě potřeba doladit. Vytvořím tedy nový finální Script</w:t>
+      </w:r>
+      <w:r>
+        <w:rPr>
+          <w:lang w:val="cs-CZ"/>
+        </w:rPr>
+        <w:t xml:space="preserve"> i s popisem. </w:t>
+      </w:r>
+      <w:r>
+        <w:rPr>
+          <w:lang w:val="cs-CZ"/>
+        </w:rPr>
+        <w:t xml:space="preserve"> </w:t>
+      </w:r>
+    </w:p>
+    <w:p>
+      <w:pPr>
+        <w:rPr>
+          <w:lang w:val="cs-CZ"/>
+        </w:rPr>
+      </w:pPr>
     </w:p>
     <w:p/>
-    <w:p/>
+    <w:p>
+      <w:pPr>
+        <w:rPr>
+          <w:lang w:val="cs-CZ"/>
+        </w:rPr>
+      </w:pPr>
+    </w:p>
     <w:sectPr>
       <w:pgSz w:w="11906" w:h="16838"/>
       <w:pgMar w:top="1417" w:right="1417" w:bottom="1417" w:left="1276" w:header="708" w:footer="708" w:gutter="0"/>
@@ -2598,7 +2732,6 @@
   <w:style w:type="character" w:default="1" w:styleId="Standardnpsmoodstavce">
     <w:name w:val="Default Paragraph Font"/>
     <w:uiPriority w:val="1"/>
-    <w:semiHidden/>
     <w:unhideWhenUsed/>
   </w:style>
   <w:style w:type="table" w:default="1" w:styleId="Normlntabulka">

</xml_diff>